<commit_message>
Removing products from the cart
</commit_message>
<xml_diff>
--- a/Vladimir Yolov/Contact form.docx
+++ b/Vladimir Yolov/Contact form.docx
@@ -425,7 +425,7 @@
                 <w:sz w:val="22"/>
                 <w:shd w:fill="auto" w:val="clear"/>
               </w:rPr>
-              <w:t xml:space="preserve">CUSTOMER SERVICE - CONTACT US Message</w:t>
+              <w:t xml:space="preserve">Contact us - Sending a message </w:t>
             </w:r>
           </w:p>
         </w:tc>
@@ -1158,7 +1158,7 @@
                 <w:sz w:val="22"/>
                 <w:shd w:fill="auto" w:val="clear"/>
               </w:rPr>
-              <w:t xml:space="preserve">1.All fields are filled correctly </w:t>
+              <w:t xml:space="preserve">1.Fill all fields correctly</w:t>
             </w:r>
           </w:p>
           <w:p>
@@ -1218,7 +1218,12 @@
                 <w:shd w:fill="auto" w:val="clear"/>
               </w:rPr>
             </w:pPr>
-            <w:r>
+          </w:p>
+          <w:p>
+            <w:pPr>
+              <w:spacing w:before="0" w:after="0" w:line="240"/>
+              <w:ind w:right="0" w:left="0" w:firstLine="0"/>
+              <w:jc w:val="left"/>
               <w:rPr>
                 <w:rFonts w:ascii="Calibri" w:hAnsi="Calibri" w:cs="Calibri" w:eastAsia="Calibri"/>
                 <w:color w:val="auto"/>
@@ -1227,7 +1232,58 @@
                 <w:sz w:val="22"/>
                 <w:shd w:fill="auto" w:val="clear"/>
               </w:rPr>
-              <w:t xml:space="preserve">2. "Your message has been successfully sent to our team."</w:t>
+            </w:pPr>
+          </w:p>
+          <w:p>
+            <w:pPr>
+              <w:spacing w:before="0" w:after="0" w:line="240"/>
+              <w:ind w:right="0" w:left="0" w:firstLine="0"/>
+              <w:jc w:val="left"/>
+              <w:rPr>
+                <w:rFonts w:ascii="Calibri" w:hAnsi="Calibri" w:cs="Calibri" w:eastAsia="Calibri"/>
+                <w:color w:val="auto"/>
+                <w:spacing w:val="0"/>
+                <w:position w:val="0"/>
+                <w:sz w:val="22"/>
+                <w:shd w:fill="auto" w:val="clear"/>
+              </w:rPr>
+            </w:pPr>
+            <w:r>
+              <w:rPr>
+                <w:rFonts w:ascii="Calibri" w:hAnsi="Calibri" w:cs="Calibri" w:eastAsia="Calibri"/>
+                <w:color w:val="auto"/>
+                <w:spacing w:val="0"/>
+                <w:position w:val="0"/>
+                <w:sz w:val="22"/>
+                <w:shd w:fill="auto" w:val="clear"/>
+              </w:rPr>
+              <w:t xml:space="preserve">1. All fields are filled correctly  </w:t>
+            </w:r>
+          </w:p>
+          <w:p>
+            <w:pPr>
+              <w:spacing w:before="0" w:after="0" w:line="240"/>
+              <w:ind w:right="0" w:left="0" w:firstLine="0"/>
+              <w:jc w:val="left"/>
+              <w:rPr>
+                <w:rFonts w:ascii="Calibri" w:hAnsi="Calibri" w:cs="Calibri" w:eastAsia="Calibri"/>
+                <w:color w:val="auto"/>
+                <w:spacing w:val="0"/>
+                <w:position w:val="0"/>
+                <w:sz w:val="22"/>
+                <w:shd w:fill="auto" w:val="clear"/>
+              </w:rPr>
+            </w:pPr>
+            <w:r>
+              <w:rPr>
+                <w:rFonts w:ascii="Calibri" w:hAnsi="Calibri" w:cs="Calibri" w:eastAsia="Calibri"/>
+                <w:color w:val="auto"/>
+                <w:spacing w:val="0"/>
+                <w:position w:val="0"/>
+                <w:sz w:val="22"/>
+                <w:shd w:fill="auto" w:val="clear"/>
+              </w:rPr>
+              <w:t xml:space="preserve">2. User should see "Your message has been successfully sent to our team."</w:t>
             </w:r>
           </w:p>
         </w:tc>

</xml_diff>